<commit_message>
Versions numbers in README and usermanual not to contain fixes. (#.#.# -> #.#) Version info in tar archiving in building fixed. Remove old tar archive in building added. Additional copies of documentation to parent dir in building added.
</commit_message>
<xml_diff>
--- a/usermanual.docx
+++ b/usermanual.docx
@@ -6,6 +6,8 @@
       <w:pPr>
         <w:jc w:val="both"/>
       </w:pPr>
+      <w:bookmarkStart w:id="0" w:name="_GoBack"/>
+      <w:bookmarkEnd w:id="0"/>
     </w:p>
     <w:p>
       <w:pPr>
@@ -418,12 +420,12 @@
         <w:pageBreakBefore/>
         <w:jc w:val="both"/>
       </w:pPr>
-      <w:bookmarkStart w:id="0" w:name="_Toc513844552"/>
+      <w:bookmarkStart w:id="1" w:name="_Toc513844552"/>
       <w:r>
         <w:lastRenderedPageBreak/>
         <w:t>Contents</w:t>
       </w:r>
-      <w:bookmarkEnd w:id="0"/>
+      <w:bookmarkEnd w:id="1"/>
     </w:p>
     <w:p>
       <w:pPr>
@@ -1885,8 +1887,6 @@
           <w:szCs w:val="22"/>
         </w:rPr>
       </w:pPr>
-      <w:bookmarkStart w:id="1" w:name="_GoBack"/>
-      <w:bookmarkEnd w:id="1"/>
     </w:p>
     <w:p>
       <w:pPr>
@@ -16126,22 +16126,7 @@
         <w:jc w:val="both"/>
       </w:pPr>
       <w:r>
-        <w:t xml:space="preserve">CSV data files are only produced if HTML report generation is enabled. These files are used in the interactive plots in the HTML reports. </w:t>
-      </w:r>
-      <w:r>
-        <w:t xml:space="preserve">Data files are </w:t>
-      </w:r>
-      <w:r>
-        <w:t>comma</w:t>
-      </w:r>
-      <w:r>
-        <w:t xml:space="preserve"> (“</w:t>
-      </w:r>
-      <w:r>
-        <w:t>,</w:t>
-      </w:r>
-      <w:r>
-        <w:t xml:space="preserve">”) </w:t>
+        <w:t xml:space="preserve">CSV data files are only produced if HTML report generation is enabled. These files are used in the interactive plots in the HTML reports. Data files are comma (“,”) </w:t>
       </w:r>
       <w:proofErr w:type="spellStart"/>
       <w:r>
@@ -16149,13 +16134,7 @@
       </w:r>
       <w:proofErr w:type="spellEnd"/>
       <w:r>
-        <w:t xml:space="preserve"> text files that each column corresponds to a variable. The first line of the file is reserved for the data </w:t>
-      </w:r>
-      <w:r>
-        <w:t>labels</w:t>
-      </w:r>
-      <w:r>
-        <w:t>. The first column can be any type of data (</w:t>
+        <w:t xml:space="preserve"> text files that each column corresponds to a variable. The first line of the file is reserved for the data labels. The first column can be any type of data (</w:t>
       </w:r>
       <w:proofErr w:type="spellStart"/>
       <w:r>
@@ -17169,7 +17148,7 @@
                               <w:sz w:val="16"/>
                               <w:szCs w:val="28"/>
                             </w:rPr>
-                            <w:t>11</w:t>
+                            <w:t>18.05.2018 - Version 0.20</w:t>
                           </w:r>
                           <w:r>
                             <w:rPr>
@@ -17177,7 +17156,7 @@
                               <w:sz w:val="16"/>
                               <w:szCs w:val="28"/>
                             </w:rPr>
-                            <w:t xml:space="preserve">.05.2018 - Version 0.20.0 (Beta) – Page </w:t>
+                            <w:t xml:space="preserve"> (Beta) – Page </w:t>
                           </w:r>
                           <w:r>
                             <w:rPr>
@@ -17197,7 +17176,7 @@
                             <w:rPr>
                               <w:noProof/>
                             </w:rPr>
-                            <w:t>3</w:t>
+                            <w:t>2</w:t>
                           </w:r>
                           <w:r>
                             <w:fldChar w:fldCharType="end"/>
@@ -17273,7 +17252,7 @@
                         <w:sz w:val="16"/>
                         <w:szCs w:val="28"/>
                       </w:rPr>
-                      <w:t>11</w:t>
+                      <w:t>18.05.2018 - Version 0.20</w:t>
                     </w:r>
                     <w:r>
                       <w:rPr>
@@ -17281,7 +17260,7 @@
                         <w:sz w:val="16"/>
                         <w:szCs w:val="28"/>
                       </w:rPr>
-                      <w:t xml:space="preserve">.05.2018 - Version 0.20.0 (Beta) – Page </w:t>
+                      <w:t xml:space="preserve"> (Beta) – Page </w:t>
                     </w:r>
                     <w:r>
                       <w:rPr>
@@ -17301,7 +17280,7 @@
                       <w:rPr>
                         <w:noProof/>
                       </w:rPr>
-                      <w:t>3</w:t>
+                      <w:t>2</w:t>
                     </w:r>
                     <w:r>
                       <w:fldChar w:fldCharType="end"/>
@@ -22177,7 +22156,7 @@
   <a:extraClrSchemeLst/>
   <a:extLst>
     <a:ext uri="{05A4C25C-085E-4340-85A3-A5531E510DB2}">
-      <thm15:themeFamily xmlns="" xmlns:thm15="http://schemas.microsoft.com/office/thememl/2012/main" name="Office Theme" id="{62F939B6-93AF-4DB8-9C6B-D6C7DFDC589F}" vid="{4A3C46E8-61CC-4603-A589-7422A47A8E4A}"/>
+      <thm15:themeFamily xmlns:thm15="http://schemas.microsoft.com/office/thememl/2012/main" xmlns="" name="Office Theme" id="{62F939B6-93AF-4DB8-9C6B-D6C7DFDC589F}" vid="{4A3C46E8-61CC-4603-A589-7422A47A8E4A}"/>
     </a:ext>
   </a:extLst>
 </a:theme>
@@ -22188,7 +22167,7 @@
 </file>
 
 <file path=customXml/itemProps1.xml><?xml version="1.0" encoding="utf-8"?>
-<ds:datastoreItem xmlns:ds="http://schemas.openxmlformats.org/officeDocument/2006/customXml" ds:itemID="{0E54FAAF-7074-45AF-94F2-F40E545D0276}">
+<ds:datastoreItem xmlns:ds="http://schemas.openxmlformats.org/officeDocument/2006/customXml" ds:itemID="{58C960BE-899B-48A8-AF51-F84953D24C79}">
   <ds:schemaRefs>
     <ds:schemaRef ds:uri="http://schemas.openxmlformats.org/officeDocument/2006/bibliography"/>
   </ds:schemaRefs>

</xml_diff>

<commit_message>
Millisecond support for filename formats added. strptime usage converted to strptime2 (no functional change)
</commit_message>
<xml_diff>
--- a/usermanual.docx
+++ b/usermanual.docx
@@ -6,8 +6,6 @@
       <w:pPr>
         <w:jc w:val="both"/>
       </w:pPr>
-      <w:bookmarkStart w:id="0" w:name="_GoBack"/>
-      <w:bookmarkEnd w:id="0"/>
     </w:p>
     <w:p>
       <w:pPr>
@@ -420,12 +418,12 @@
         <w:pageBreakBefore/>
         <w:jc w:val="both"/>
       </w:pPr>
-      <w:bookmarkStart w:id="1" w:name="_Toc513844552"/>
+      <w:bookmarkStart w:id="0" w:name="_Toc514798425"/>
       <w:r>
         <w:lastRenderedPageBreak/>
         <w:t>Contents</w:t>
       </w:r>
-      <w:bookmarkEnd w:id="1"/>
+      <w:bookmarkEnd w:id="0"/>
     </w:p>
     <w:p>
       <w:pPr>
@@ -472,7 +470,7 @@
         <w:rPr>
           <w:noProof/>
         </w:rPr>
-        <w:instrText xml:space="preserve"> PAGEREF _Toc513844552 \h </w:instrText>
+        <w:instrText xml:space="preserve"> PAGEREF _Toc514798425 \h </w:instrText>
       </w:r>
       <w:r>
         <w:rPr>
@@ -534,7 +532,7 @@
         <w:rPr>
           <w:noProof/>
         </w:rPr>
-        <w:instrText xml:space="preserve"> PAGEREF _Toc513844553 \h </w:instrText>
+        <w:instrText xml:space="preserve"> PAGEREF _Toc514798426 \h </w:instrText>
       </w:r>
       <w:r>
         <w:rPr>
@@ -596,7 +594,7 @@
         <w:rPr>
           <w:noProof/>
         </w:rPr>
-        <w:instrText xml:space="preserve"> PAGEREF _Toc513844554 \h </w:instrText>
+        <w:instrText xml:space="preserve"> PAGEREF _Toc514798427 \h </w:instrText>
       </w:r>
       <w:r>
         <w:rPr>
@@ -658,7 +656,7 @@
         <w:rPr>
           <w:noProof/>
         </w:rPr>
-        <w:instrText xml:space="preserve"> PAGEREF _Toc513844555 \h </w:instrText>
+        <w:instrText xml:space="preserve"> PAGEREF _Toc514798428 \h </w:instrText>
       </w:r>
       <w:r>
         <w:rPr>
@@ -720,7 +718,7 @@
         <w:rPr>
           <w:noProof/>
         </w:rPr>
-        <w:instrText xml:space="preserve"> PAGEREF _Toc513844556 \h </w:instrText>
+        <w:instrText xml:space="preserve"> PAGEREF _Toc514798429 \h </w:instrText>
       </w:r>
       <w:r>
         <w:rPr>
@@ -782,7 +780,7 @@
         <w:rPr>
           <w:noProof/>
         </w:rPr>
-        <w:instrText xml:space="preserve"> PAGEREF _Toc513844557 \h </w:instrText>
+        <w:instrText xml:space="preserve"> PAGEREF _Toc514798430 \h </w:instrText>
       </w:r>
       <w:r>
         <w:rPr>
@@ -844,7 +842,7 @@
         <w:rPr>
           <w:noProof/>
         </w:rPr>
-        <w:instrText xml:space="preserve"> PAGEREF _Toc513844558 \h </w:instrText>
+        <w:instrText xml:space="preserve"> PAGEREF _Toc514798431 \h </w:instrText>
       </w:r>
       <w:r>
         <w:rPr>
@@ -906,7 +904,7 @@
         <w:rPr>
           <w:noProof/>
         </w:rPr>
-        <w:instrText xml:space="preserve"> PAGEREF _Toc513844559 \h </w:instrText>
+        <w:instrText xml:space="preserve"> PAGEREF _Toc514798432 \h </w:instrText>
       </w:r>
       <w:r>
         <w:rPr>
@@ -968,7 +966,7 @@
         <w:rPr>
           <w:noProof/>
         </w:rPr>
-        <w:instrText xml:space="preserve"> PAGEREF _Toc513844560 \h </w:instrText>
+        <w:instrText xml:space="preserve"> PAGEREF _Toc514798433 \h </w:instrText>
       </w:r>
       <w:r>
         <w:rPr>
@@ -1030,7 +1028,7 @@
         <w:rPr>
           <w:noProof/>
         </w:rPr>
-        <w:instrText xml:space="preserve"> PAGEREF _Toc513844561 \h </w:instrText>
+        <w:instrText xml:space="preserve"> PAGEREF _Toc514798434 \h </w:instrText>
       </w:r>
       <w:r>
         <w:rPr>
@@ -1092,7 +1090,7 @@
         <w:rPr>
           <w:noProof/>
         </w:rPr>
-        <w:instrText xml:space="preserve"> PAGEREF _Toc513844562 \h </w:instrText>
+        <w:instrText xml:space="preserve"> PAGEREF _Toc514798435 \h </w:instrText>
       </w:r>
       <w:r>
         <w:rPr>
@@ -1154,7 +1152,7 @@
         <w:rPr>
           <w:noProof/>
         </w:rPr>
-        <w:instrText xml:space="preserve"> PAGEREF _Toc513844563 \h </w:instrText>
+        <w:instrText xml:space="preserve"> PAGEREF _Toc514798436 \h </w:instrText>
       </w:r>
       <w:r>
         <w:rPr>
@@ -1216,7 +1214,7 @@
         <w:rPr>
           <w:noProof/>
         </w:rPr>
-        <w:instrText xml:space="preserve"> PAGEREF _Toc513844564 \h </w:instrText>
+        <w:instrText xml:space="preserve"> PAGEREF _Toc514798437 \h </w:instrText>
       </w:r>
       <w:r>
         <w:rPr>
@@ -1278,7 +1276,7 @@
         <w:rPr>
           <w:noProof/>
         </w:rPr>
-        <w:instrText xml:space="preserve"> PAGEREF _Toc513844565 \h </w:instrText>
+        <w:instrText xml:space="preserve"> PAGEREF _Toc514798438 \h </w:instrText>
       </w:r>
       <w:r>
         <w:rPr>
@@ -1340,7 +1338,7 @@
         <w:rPr>
           <w:noProof/>
         </w:rPr>
-        <w:instrText xml:space="preserve"> PAGEREF _Toc513844566 \h </w:instrText>
+        <w:instrText xml:space="preserve"> PAGEREF _Toc514798439 \h </w:instrText>
       </w:r>
       <w:r>
         <w:rPr>
@@ -1402,7 +1400,7 @@
         <w:rPr>
           <w:noProof/>
         </w:rPr>
-        <w:instrText xml:space="preserve"> PAGEREF _Toc513844567 \h </w:instrText>
+        <w:instrText xml:space="preserve"> PAGEREF _Toc514798440 \h </w:instrText>
       </w:r>
       <w:r>
         <w:rPr>
@@ -1464,7 +1462,7 @@
         <w:rPr>
           <w:noProof/>
         </w:rPr>
-        <w:instrText xml:space="preserve"> PAGEREF _Toc513844568 \h </w:instrText>
+        <w:instrText xml:space="preserve"> PAGEREF _Toc514798441 \h </w:instrText>
       </w:r>
       <w:r>
         <w:rPr>
@@ -1526,7 +1524,7 @@
         <w:rPr>
           <w:noProof/>
         </w:rPr>
-        <w:instrText xml:space="preserve"> PAGEREF _Toc513844569 \h </w:instrText>
+        <w:instrText xml:space="preserve"> PAGEREF _Toc514798442 \h </w:instrText>
       </w:r>
       <w:r>
         <w:rPr>
@@ -1588,7 +1586,7 @@
         <w:rPr>
           <w:noProof/>
         </w:rPr>
-        <w:instrText xml:space="preserve"> PAGEREF _Toc513844570 \h </w:instrText>
+        <w:instrText xml:space="preserve"> PAGEREF _Toc514798443 \h </w:instrText>
       </w:r>
       <w:r>
         <w:rPr>
@@ -1650,7 +1648,7 @@
         <w:rPr>
           <w:noProof/>
         </w:rPr>
-        <w:instrText xml:space="preserve"> PAGEREF _Toc513844571 \h </w:instrText>
+        <w:instrText xml:space="preserve"> PAGEREF _Toc514798444 \h </w:instrText>
       </w:r>
       <w:r>
         <w:rPr>
@@ -1712,7 +1710,7 @@
         <w:rPr>
           <w:noProof/>
         </w:rPr>
-        <w:instrText xml:space="preserve"> PAGEREF _Toc513844572 \h </w:instrText>
+        <w:instrText xml:space="preserve"> PAGEREF _Toc514798445 \h </w:instrText>
       </w:r>
       <w:r>
         <w:rPr>
@@ -1774,7 +1772,7 @@
         <w:rPr>
           <w:noProof/>
         </w:rPr>
-        <w:instrText xml:space="preserve"> PAGEREF _Toc513844573 \h </w:instrText>
+        <w:instrText xml:space="preserve"> PAGEREF _Toc514798446 \h </w:instrText>
       </w:r>
       <w:r>
         <w:rPr>
@@ -1836,7 +1834,7 @@
         <w:rPr>
           <w:noProof/>
         </w:rPr>
-        <w:instrText xml:space="preserve"> PAGEREF _Toc513844574 \h </w:instrText>
+        <w:instrText xml:space="preserve"> PAGEREF _Toc514798447 \h </w:instrText>
       </w:r>
       <w:r>
         <w:rPr>
@@ -1894,29 +1892,32 @@
         <w:pageBreakBefore/>
         <w:jc w:val="both"/>
       </w:pPr>
-      <w:bookmarkStart w:id="2" w:name="_Toc462707074"/>
-      <w:bookmarkStart w:id="3" w:name="_Toc513844553"/>
-      <w:bookmarkEnd w:id="2"/>
+      <w:bookmarkStart w:id="1" w:name="_Toc462707074"/>
+      <w:bookmarkStart w:id="2" w:name="_Toc514798426"/>
+      <w:bookmarkEnd w:id="1"/>
       <w:r>
         <w:lastRenderedPageBreak/>
         <w:t>Introduction</w:t>
       </w:r>
+      <w:bookmarkEnd w:id="2"/>
+    </w:p>
+    <w:p>
+      <w:pPr>
+        <w:jc w:val="both"/>
+      </w:pPr>
+      <w:r>
+        <w:t xml:space="preserve">FMI Image Processing Toolbox (FMIPROT) is a </w:t>
+      </w:r>
+      <w:r>
+        <w:t>program</w:t>
+      </w:r>
+      <w:r>
+        <w:t xml:space="preserve"> designed to process digital image series from cameras and camera networks. It can acquire and process images from multiple camera networks on a single platform by adding connection information of th</w:t>
+      </w:r>
+      <w:bookmarkStart w:id="3" w:name="_GoBack"/>
       <w:bookmarkEnd w:id="3"/>
-    </w:p>
-    <w:p>
-      <w:pPr>
-        <w:jc w:val="both"/>
-      </w:pPr>
-      <w:r>
-        <w:t xml:space="preserve">FMI Image Processing Toolbox (FMIPROT) is </w:t>
-      </w:r>
-      <w:proofErr w:type="gramStart"/>
-      <w:r>
-        <w:t>a software</w:t>
-      </w:r>
-      <w:proofErr w:type="gramEnd"/>
-      <w:r>
-        <w:t xml:space="preserve"> designed to process digital image series from cameras and camera networks. It can acquire and process images from multiple camera networks on a single platform by adding connection information of the image repositories. It provides a graphical user interface to set up configurations and parameters to be used in the acquisition and processing of the images. The analysis can be run either using the GUI or via CLI with a single action that triggers a processing chain. The toolbox performs necessary tasks to acquire images from image repositories of the camera networks, process them and generate HTML reports with interactive plots along for visualization of the output data. The design allows using the toolbox with a job scheduler to run analysis for creating operational monitoring systems. Detailed information about the toolbox can be found in FMIPROT website (http://fmiprot.fmi.fi). The software is developed under the MONIMET Project, funded by EU Life+ </w:t>
+      <w:r>
+        <w:t xml:space="preserve">e image repositories. It provides a graphical user interface to set up configurations and parameters to be used in the acquisition and processing of the images. The analysis can be run either using the GUI or via CLI with a single action that triggers a processing chain. The toolbox performs necessary tasks to acquire images from image repositories of the camera networks, process them and generate HTML reports with interactive plots along for visualization of the output data. The design allows using the toolbox with a job scheduler to run analysis for creating operational monitoring systems. Detailed information about the toolbox can be found in FMIPROT website (http://fmiprot.fmi.fi). The software is developed under the MONIMET Project, funded by EU Life+ </w:t>
       </w:r>
       <w:proofErr w:type="spellStart"/>
       <w:r>
@@ -2188,7 +2189,7 @@
         <w:jc w:val="both"/>
       </w:pPr>
       <w:bookmarkStart w:id="4" w:name="_Toc462707075"/>
-      <w:bookmarkStart w:id="5" w:name="_Toc513844554"/>
+      <w:bookmarkStart w:id="5" w:name="_Toc514798427"/>
       <w:bookmarkEnd w:id="4"/>
       <w:r>
         <w:lastRenderedPageBreak/>
@@ -2222,7 +2223,7 @@
       <w:pPr>
         <w:pStyle w:val="Heading2"/>
       </w:pPr>
-      <w:bookmarkStart w:id="6" w:name="_Toc513844555"/>
+      <w:bookmarkStart w:id="6" w:name="_Toc514798428"/>
       <w:r>
         <w:t>Warning for old version users</w:t>
       </w:r>
@@ -2239,7 +2240,7 @@
         <w:jc w:val="both"/>
       </w:pPr>
       <w:bookmarkStart w:id="7" w:name="_Toc462707076"/>
-      <w:bookmarkStart w:id="8" w:name="_Toc513844556"/>
+      <w:bookmarkStart w:id="8" w:name="_Toc514798429"/>
       <w:bookmarkEnd w:id="7"/>
       <w:r>
         <w:t>Known Bugs</w:t>
@@ -2316,7 +2317,7 @@
       </w:pPr>
       <w:bookmarkStart w:id="9" w:name="_Toc462707077"/>
       <w:bookmarkStart w:id="10" w:name="_Toc462707085"/>
-      <w:bookmarkStart w:id="11" w:name="_Toc513844557"/>
+      <w:bookmarkStart w:id="11" w:name="_Toc514798430"/>
       <w:bookmarkEnd w:id="9"/>
       <w:bookmarkEnd w:id="10"/>
       <w:r>
@@ -2369,7 +2370,7 @@
       </w:pPr>
       <w:bookmarkStart w:id="12" w:name="_Toc462707086"/>
       <w:bookmarkStart w:id="13" w:name="_Toc462707088"/>
-      <w:bookmarkStart w:id="14" w:name="_Toc513844558"/>
+      <w:bookmarkStart w:id="14" w:name="_Toc514798431"/>
       <w:bookmarkEnd w:id="12"/>
       <w:bookmarkEnd w:id="13"/>
       <w:r>
@@ -2766,7 +2767,7 @@
         <w:pageBreakBefore/>
         <w:jc w:val="both"/>
       </w:pPr>
-      <w:bookmarkStart w:id="15" w:name="_Toc513844559"/>
+      <w:bookmarkStart w:id="15" w:name="_Toc514798432"/>
       <w:r>
         <w:lastRenderedPageBreak/>
         <w:t>Background</w:t>
@@ -2777,7 +2778,7 @@
       <w:pPr>
         <w:pStyle w:val="Heading2"/>
       </w:pPr>
-      <w:bookmarkStart w:id="16" w:name="_Toc513844560"/>
+      <w:bookmarkStart w:id="16" w:name="_Toc514798433"/>
       <w:r>
         <w:t>Main Terminology</w:t>
       </w:r>
@@ -3048,7 +3049,7 @@
         <w:pStyle w:val="Heading2"/>
       </w:pPr>
       <w:bookmarkStart w:id="17" w:name="_Toc462707089"/>
-      <w:bookmarkStart w:id="18" w:name="_Toc513844561"/>
+      <w:bookmarkStart w:id="18" w:name="_Toc514798434"/>
       <w:bookmarkEnd w:id="17"/>
       <w:r>
         <w:t>Camera Networks</w:t>
@@ -4030,25 +4031,61 @@
       </w:r>
       <w:proofErr w:type="spellEnd"/>
       <w:r>
-        <w:t>'). The meanings of time directives are as in the table below:</w:t>
-      </w:r>
-    </w:p>
-    <w:p>
-      <w:pPr>
-        <w:jc w:val="both"/>
-      </w:pPr>
-    </w:p>
-    <w:p>
-      <w:pPr>
+        <w:t xml:space="preserve">'). The meanings of time directives are as in the table </w:t>
+      </w:r>
+      <w:r>
+        <w:t xml:space="preserve">from python </w:t>
+      </w:r>
+      <w:proofErr w:type="spellStart"/>
+      <w:r>
+        <w:t>datetime</w:t>
+      </w:r>
+      <w:proofErr w:type="spellEnd"/>
+      <w:r>
+        <w:t xml:space="preserve"> library documentation below. </w:t>
+      </w:r>
+      <w:r>
+        <w:t xml:space="preserve">In addition to python </w:t>
+      </w:r>
+      <w:proofErr w:type="spellStart"/>
+      <w:r>
+        <w:lastRenderedPageBreak/>
+        <w:t>datetime</w:t>
+      </w:r>
+      <w:proofErr w:type="spellEnd"/>
+      <w:r>
+        <w:t xml:space="preserve"> library time directives, </w:t>
+      </w:r>
+      <w:r>
         <w:rPr>
           <w:b/>
         </w:rPr>
-      </w:pPr>
-      <w:r>
+        <w:t>the program also supports milliseconds</w:t>
+      </w:r>
+      <w:r>
+        <w:t>, ‘%3’ for 3 digits and ‘%L’ for 6 digits.</w:t>
+      </w:r>
+    </w:p>
+    <w:p>
+      <w:pPr>
+        <w:jc w:val="both"/>
+      </w:pPr>
+    </w:p>
+    <w:p>
+      <w:pPr>
+        <w:jc w:val="both"/>
+      </w:pPr>
+    </w:p>
+    <w:p>
+      <w:pPr>
         <w:rPr>
           <w:b/>
         </w:rPr>
-        <w:lastRenderedPageBreak/>
+      </w:pPr>
+      <w:r>
+        <w:rPr>
+          <w:b/>
+        </w:rPr>
         <w:t>Time directives (https://docs.python.org/2/library/datetime.html#strftime-strptime-behavior)</w:t>
       </w:r>
     </w:p>
@@ -6448,6 +6485,7 @@
               <w:spacing w:line="240" w:lineRule="auto"/>
             </w:pPr>
             <w:r>
+              <w:lastRenderedPageBreak/>
               <w:t>%x</w:t>
             </w:r>
           </w:p>
@@ -6644,7 +6682,6 @@
               <w:spacing w:line="240" w:lineRule="auto"/>
             </w:pPr>
             <w:r>
-              <w:lastRenderedPageBreak/>
               <w:t>21:30:00 (</w:t>
             </w:r>
             <w:proofErr w:type="spellStart"/>
@@ -6677,7 +6714,6 @@
               <w:spacing w:line="240" w:lineRule="auto"/>
             </w:pPr>
             <w:r>
-              <w:lastRenderedPageBreak/>
               <w:t>(1)</w:t>
             </w:r>
           </w:p>
@@ -6704,7 +6740,6 @@
               <w:spacing w:line="240" w:lineRule="auto"/>
             </w:pPr>
             <w:r>
-              <w:lastRenderedPageBreak/>
               <w:t>%%</w:t>
             </w:r>
           </w:p>
@@ -6795,6 +6830,14 @@
           <w:b/>
         </w:rPr>
       </w:pPr>
+    </w:p>
+    <w:p>
+      <w:pPr>
+        <w:jc w:val="both"/>
+        <w:rPr>
+          <w:b/>
+        </w:rPr>
+      </w:pPr>
       <w:r>
         <w:rPr>
           <w:b/>
@@ -7477,6 +7520,7 @@
         <w:jc w:val="both"/>
       </w:pPr>
       <w:r>
+        <w:lastRenderedPageBreak/>
         <w:t>Time of the latest image produced: 21.06.2016 12:00:00</w:t>
       </w:r>
     </w:p>
@@ -7523,7 +7567,6 @@
       <w:bookmarkStart w:id="20" w:name="_Toc462707091"/>
       <w:bookmarkEnd w:id="20"/>
       <w:r>
-        <w:lastRenderedPageBreak/>
         <w:t>MONIMET Camera Network</w:t>
       </w:r>
     </w:p>
@@ -7670,7 +7713,7 @@
         <w:jc w:val="both"/>
       </w:pPr>
       <w:bookmarkStart w:id="21" w:name="_Toc462707092"/>
-      <w:bookmarkStart w:id="22" w:name="_Toc513844562"/>
+      <w:bookmarkStart w:id="22" w:name="_Toc514798435"/>
       <w:bookmarkEnd w:id="21"/>
       <w:r>
         <w:lastRenderedPageBreak/>
@@ -9198,7 +9241,7 @@
       </w:r>
     </w:p>
     <w:bookmarkStart w:id="24" w:name="_Toc462707094"/>
-    <w:bookmarkStart w:id="25" w:name="_Toc513844563"/>
+    <w:bookmarkStart w:id="25" w:name="_Toc514798436"/>
     <w:bookmarkEnd w:id="24"/>
     <w:p>
       <w:pPr>
@@ -10093,7 +10136,7 @@
         <w:jc w:val="both"/>
       </w:pPr>
       <w:bookmarkStart w:id="26" w:name="_Toc462707095"/>
-      <w:bookmarkStart w:id="27" w:name="_Toc513844564"/>
+      <w:bookmarkStart w:id="27" w:name="_Toc514798437"/>
       <w:bookmarkEnd w:id="26"/>
       <w:r>
         <w:lastRenderedPageBreak/>
@@ -13410,7 +13453,7 @@
         <w:jc w:val="both"/>
       </w:pPr>
       <w:bookmarkStart w:id="44" w:name="_Toc462707111"/>
-      <w:bookmarkStart w:id="45" w:name="_Toc513844565"/>
+      <w:bookmarkStart w:id="45" w:name="_Toc514798438"/>
       <w:bookmarkEnd w:id="44"/>
       <w:r>
         <w:lastRenderedPageBreak/>
@@ -15400,7 +15443,7 @@
         <w:jc w:val="both"/>
       </w:pPr>
       <w:bookmarkStart w:id="46" w:name="_Toc462707113"/>
-      <w:bookmarkStart w:id="47" w:name="_Toc513844566"/>
+      <w:bookmarkStart w:id="47" w:name="_Toc514798439"/>
       <w:bookmarkEnd w:id="46"/>
       <w:r>
         <w:lastRenderedPageBreak/>
@@ -15414,7 +15457,7 @@
         <w:jc w:val="both"/>
       </w:pPr>
       <w:bookmarkStart w:id="48" w:name="_Toc462707114"/>
-      <w:bookmarkStart w:id="49" w:name="_Toc513844567"/>
+      <w:bookmarkStart w:id="49" w:name="_Toc514798440"/>
       <w:bookmarkEnd w:id="48"/>
       <w:r>
         <w:t>Color Fraction Extraction</w:t>
@@ -15572,7 +15615,7 @@
         <w:jc w:val="both"/>
       </w:pPr>
       <w:bookmarkStart w:id="50" w:name="_Toc462707115"/>
-      <w:bookmarkStart w:id="51" w:name="_Toc513844568"/>
+      <w:bookmarkStart w:id="51" w:name="_Toc514798441"/>
       <w:bookmarkEnd w:id="50"/>
       <w:r>
         <w:t>Vegetation Indices</w:t>
@@ -15705,7 +15748,7 @@
       <w:pPr>
         <w:pStyle w:val="Heading2"/>
       </w:pPr>
-      <w:bookmarkStart w:id="52" w:name="_Toc513844569"/>
+      <w:bookmarkStart w:id="52" w:name="_Toc514798442"/>
       <w:r>
         <w:t>Custom Color Index</w:t>
       </w:r>
@@ -15938,7 +15981,7 @@
         <w:pageBreakBefore/>
         <w:jc w:val="both"/>
       </w:pPr>
-      <w:bookmarkStart w:id="53" w:name="_Toc513844570"/>
+      <w:bookmarkStart w:id="53" w:name="_Toc514798443"/>
       <w:r>
         <w:lastRenderedPageBreak/>
         <w:t>Results</w:t>
@@ -15949,7 +15992,7 @@
       <w:pPr>
         <w:pStyle w:val="Heading2"/>
       </w:pPr>
-      <w:bookmarkStart w:id="54" w:name="_Toc513844571"/>
+      <w:bookmarkStart w:id="54" w:name="_Toc514798444"/>
       <w:r>
         <w:t>Previewing results</w:t>
       </w:r>
@@ -15967,7 +16010,7 @@
       <w:pPr>
         <w:pStyle w:val="Heading2"/>
       </w:pPr>
-      <w:bookmarkStart w:id="55" w:name="_Toc513844572"/>
+      <w:bookmarkStart w:id="55" w:name="_Toc514798445"/>
       <w:r>
         <w:t>Format</w:t>
       </w:r>
@@ -16237,7 +16280,7 @@
         <w:jc w:val="both"/>
       </w:pPr>
       <w:bookmarkStart w:id="57" w:name="_Toc462707116"/>
-      <w:bookmarkStart w:id="58" w:name="_Toc513844573"/>
+      <w:bookmarkStart w:id="58" w:name="_Toc514798446"/>
       <w:bookmarkEnd w:id="57"/>
       <w:r>
         <w:t>Command line interface usage</w:t>
@@ -16809,7 +16852,7 @@
         <w:pStyle w:val="Heading1"/>
         <w:jc w:val="both"/>
       </w:pPr>
-      <w:bookmarkStart w:id="59" w:name="_Toc513844574"/>
+      <w:bookmarkStart w:id="59" w:name="_Toc514798447"/>
       <w:r>
         <w:t>References</w:t>
       </w:r>
@@ -17148,7 +17191,23 @@
                               <w:sz w:val="16"/>
                               <w:szCs w:val="28"/>
                             </w:rPr>
-                            <w:t>18.05.2018 - Version 0.20</w:t>
+                            <w:t>23</w:t>
+                          </w:r>
+                          <w:r>
+                            <w:rPr>
+                              <w:color w:val="000000"/>
+                              <w:sz w:val="16"/>
+                              <w:szCs w:val="28"/>
+                            </w:rPr>
+                            <w:t>.05.2018 - Version 0.20</w:t>
+                          </w:r>
+                          <w:r>
+                            <w:rPr>
+                              <w:color w:val="000000"/>
+                              <w:sz w:val="16"/>
+                              <w:szCs w:val="28"/>
+                            </w:rPr>
+                            <w:t>.2</w:t>
                           </w:r>
                           <w:r>
                             <w:rPr>
@@ -17176,7 +17235,7 @@
                             <w:rPr>
                               <w:noProof/>
                             </w:rPr>
-                            <w:t>2</w:t>
+                            <w:t>1</w:t>
                           </w:r>
                           <w:r>
                             <w:fldChar w:fldCharType="end"/>
@@ -17252,7 +17311,23 @@
                         <w:sz w:val="16"/>
                         <w:szCs w:val="28"/>
                       </w:rPr>
-                      <w:t>18.05.2018 - Version 0.20</w:t>
+                      <w:t>23</w:t>
+                    </w:r>
+                    <w:r>
+                      <w:rPr>
+                        <w:color w:val="000000"/>
+                        <w:sz w:val="16"/>
+                        <w:szCs w:val="28"/>
+                      </w:rPr>
+                      <w:t>.05.2018 - Version 0.20</w:t>
+                    </w:r>
+                    <w:r>
+                      <w:rPr>
+                        <w:color w:val="000000"/>
+                        <w:sz w:val="16"/>
+                        <w:szCs w:val="28"/>
+                      </w:rPr>
+                      <w:t>.2</w:t>
                     </w:r>
                     <w:r>
                       <w:rPr>
@@ -17280,7 +17355,7 @@
                       <w:rPr>
                         <w:noProof/>
                       </w:rPr>
-                      <w:t>2</w:t>
+                      <w:t>1</w:t>
                     </w:r>
                     <w:r>
                       <w:fldChar w:fldCharType="end"/>
@@ -22156,7 +22231,7 @@
   <a:extraClrSchemeLst/>
   <a:extLst>
     <a:ext uri="{05A4C25C-085E-4340-85A3-A5531E510DB2}">
-      <thm15:themeFamily xmlns:thm15="http://schemas.microsoft.com/office/thememl/2012/main" xmlns="" name="Office Theme" id="{62F939B6-93AF-4DB8-9C6B-D6C7DFDC589F}" vid="{4A3C46E8-61CC-4603-A589-7422A47A8E4A}"/>
+      <thm15:themeFamily xmlns="" xmlns:thm15="http://schemas.microsoft.com/office/thememl/2012/main" name="Office Theme" id="{62F939B6-93AF-4DB8-9C6B-D6C7DFDC589F}" vid="{4A3C46E8-61CC-4603-A589-7422A47A8E4A}"/>
     </a:ext>
   </a:extLst>
 </a:theme>
@@ -22167,7 +22242,7 @@
 </file>
 
 <file path=customXml/itemProps1.xml><?xml version="1.0" encoding="utf-8"?>
-<ds:datastoreItem xmlns:ds="http://schemas.openxmlformats.org/officeDocument/2006/customXml" ds:itemID="{58C960BE-899B-48A8-AF51-F84953D24C79}">
+<ds:datastoreItem xmlns:ds="http://schemas.openxmlformats.org/officeDocument/2006/customXml" ds:itemID="{E6E97684-BFD5-449F-8DF7-9273A5B49406}">
   <ds:schemaRefs>
     <ds:schemaRef ds:uri="http://schemas.openxmlformats.org/officeDocument/2006/bibliography"/>
   </ds:schemaRefs>

</xml_diff>